<commit_message>
Added updated article draft and new images.
</commit_message>
<xml_diff>
--- a/GrovePi/Grove Pi- Article.docx
+++ b/GrovePi/Grove Pi- Article.docx
@@ -13,6 +13,20 @@
     <w:p>
       <w:pPr>
         <w:jc w:val="both"/>
+        <w:rPr>
+          <w:b/>
+        </w:rPr>
+      </w:pPr>
+      <w:r>
+        <w:rPr>
+          <w:b/>
+        </w:rPr>
+        <w:t>What is the Grove Pi?</w:t>
+      </w:r>
+    </w:p>
+    <w:p>
+      <w:pPr>
+        <w:jc w:val="both"/>
       </w:pPr>
       <w:r>
         <w:t xml:space="preserve">The Grove Pi is a stackable add-on hardware for the Raspberry Pi. </w:t>
@@ -49,6 +63,24 @@
       </w:r>
       <w:r>
         <w:t xml:space="preserve">makes prototyping using the Raspberry Pi easier. </w:t>
+      </w:r>
+      <w:r>
+        <w:t xml:space="preserve">The Grove Pi contains an Atmega328 </w:t>
+      </w:r>
+      <w:r>
+        <w:t>microcontroller that comes preloaded with the firmware required to c</w:t>
+      </w:r>
+      <w:r>
+        <w:t xml:space="preserve">ommunicate to the Raspberry Pi. It also comes with a provision to flash the on board microcontroller with your own firmware for a project. </w:t>
+      </w:r>
+      <w:r>
+        <w:t xml:space="preserve"> The Grove Pi communicates to the Raspberry Pi using the I2C interface. </w:t>
+      </w:r>
+      <w:r>
+        <w:t>Since the Grove Pi is stackable, it is possible to make use of other GPIO pins as well as interface I2C devices to the Raspberry Pi.</w:t>
+      </w:r>
+      <w:r>
+        <w:t xml:space="preserve"> </w:t>
       </w:r>
     </w:p>
     <w:p>
@@ -125,18 +157,23 @@
     </w:p>
     <w:p>
       <w:pPr>
+        <w:rPr>
+          <w:b/>
+        </w:rPr>
+      </w:pPr>
+      <w:r>
+        <w:rPr>
+          <w:b/>
+        </w:rPr>
+        <w:t xml:space="preserve">Getting Started with the Grove Pi. </w:t>
+      </w:r>
+    </w:p>
+    <w:p>
+      <w:pPr>
         <w:jc w:val="both"/>
       </w:pPr>
       <w:r>
-        <w:t xml:space="preserve">The </w:t>
-      </w:r>
-      <w:proofErr w:type="spellStart"/>
-      <w:r>
-        <w:t>GrovePi</w:t>
-      </w:r>
-      <w:proofErr w:type="spellEnd"/>
-      <w:r>
-        <w:t xml:space="preserve"> library can be downloaded from: </w:t>
+        <w:t xml:space="preserve">The GrovePi library can be downloaded from: </w:t>
       </w:r>
       <w:hyperlink r:id="rId8" w:history="1">
         <w:r>
@@ -150,21 +187,38 @@
         <w:t>. The dependencies for the Grove Pi can be installed using a script available in the ‘Script’ di</w:t>
       </w:r>
       <w:r>
-        <w:t xml:space="preserve">rectory of the </w:t>
-      </w:r>
-      <w:proofErr w:type="spellStart"/>
-      <w:r>
-        <w:t>GrovePi</w:t>
-      </w:r>
-      <w:proofErr w:type="spellEnd"/>
-      <w:r>
-        <w:t xml:space="preserve"> library </w:t>
+        <w:t xml:space="preserve">rectory of the GrovePi library </w:t>
       </w:r>
       <w:r>
         <w:t>and the l</w:t>
       </w:r>
       <w:r>
-        <w:t>ibrary could be used upon reboot. A simple test for the library is the LED blinking example:</w:t>
+        <w:t xml:space="preserve">ibrary could be used upon reboot. </w:t>
+      </w:r>
+    </w:p>
+    <w:p>
+      <w:pPr>
+        <w:jc w:val="both"/>
+        <w:rPr>
+          <w:b/>
+        </w:rPr>
+      </w:pPr>
+      <w:r>
+        <w:rPr>
+          <w:b/>
+        </w:rPr>
+        <w:t>LED Blinking example:</w:t>
+      </w:r>
+    </w:p>
+    <w:p>
+      <w:pPr>
+        <w:jc w:val="both"/>
+      </w:pPr>
+      <w:r>
+        <w:t>A simple test for the library is the LED blinking ex</w:t>
+      </w:r>
+      <w:r>
+        <w:t>ample. Let’s get started by having a look at the code for blinking an LED on the Grove Pi using a python script:</w:t>
       </w:r>
     </w:p>
     <w:p>
@@ -184,7 +238,6 @@
           <w:szCs w:val="20"/>
         </w:rPr>
       </w:pPr>
-      <w:proofErr w:type="gramStart"/>
       <w:r>
         <w:rPr>
           <w:rFonts w:ascii="Courier New" w:eastAsia="Times New Roman" w:hAnsi="Courier New" w:cs="Courier New"/>
@@ -196,7 +249,6 @@
         </w:rPr>
         <w:t>import</w:t>
       </w:r>
-      <w:proofErr w:type="gramEnd"/>
       <w:r>
         <w:rPr>
           <w:rFonts w:ascii="Courier New" w:eastAsia="Times New Roman" w:hAnsi="Courier New" w:cs="Courier New"/>
@@ -224,7 +276,6 @@
           <w:szCs w:val="20"/>
         </w:rPr>
       </w:pPr>
-      <w:proofErr w:type="gramStart"/>
       <w:r>
         <w:rPr>
           <w:rFonts w:ascii="Courier New" w:eastAsia="Times New Roman" w:hAnsi="Courier New" w:cs="Courier New"/>
@@ -236,27 +287,15 @@
         </w:rPr>
         <w:t>import</w:t>
       </w:r>
-      <w:proofErr w:type="gramEnd"/>
-      <w:r>
-        <w:rPr>
-          <w:rFonts w:ascii="Courier New" w:eastAsia="Times New Roman" w:hAnsi="Courier New" w:cs="Courier New"/>
-          <w:color w:val="000000"/>
-          <w:sz w:val="20"/>
-          <w:szCs w:val="20"/>
-        </w:rPr>
-        <w:t xml:space="preserve"> </w:t>
-      </w:r>
-      <w:proofErr w:type="spellStart"/>
-      <w:r>
-        <w:rPr>
-          <w:rFonts w:ascii="Courier New" w:eastAsia="Times New Roman" w:hAnsi="Courier New" w:cs="Courier New"/>
-          <w:color w:val="000000"/>
-          <w:sz w:val="20"/>
-          <w:szCs w:val="20"/>
-        </w:rPr>
-        <w:t>grovepi</w:t>
-      </w:r>
-      <w:proofErr w:type="spellEnd"/>
+      <w:r>
+        <w:rPr>
+          <w:rFonts w:ascii="Courier New" w:eastAsia="Times New Roman" w:hAnsi="Courier New" w:cs="Courier New"/>
+          <w:color w:val="000000"/>
+          <w:sz w:val="20"/>
+          <w:szCs w:val="20"/>
+        </w:rPr>
+        <w:t xml:space="preserve"> grovepi</w:t>
+      </w:r>
     </w:p>
     <w:p>
       <w:pPr>
@@ -293,8 +332,6 @@
           <w:szCs w:val="20"/>
         </w:rPr>
       </w:pPr>
-      <w:proofErr w:type="spellStart"/>
-      <w:proofErr w:type="gramStart"/>
       <w:r>
         <w:rPr>
           <w:rFonts w:ascii="Courier New" w:eastAsia="Times New Roman" w:hAnsi="Courier New" w:cs="Courier New"/>
@@ -324,7 +361,6 @@
         </w:rPr>
         <w:t>pinMode</w:t>
       </w:r>
-      <w:proofErr w:type="spellEnd"/>
       <w:r>
         <w:rPr>
           <w:rFonts w:ascii="Courier New" w:eastAsia="Times New Roman" w:hAnsi="Courier New" w:cs="Courier New"/>
@@ -336,7 +372,6 @@
         </w:rPr>
         <w:t>(</w:t>
       </w:r>
-      <w:proofErr w:type="gramEnd"/>
       <w:r>
         <w:rPr>
           <w:rFonts w:ascii="Courier New" w:eastAsia="Times New Roman" w:hAnsi="Courier New" w:cs="Courier New"/>
@@ -395,15 +430,14 @@
           <w:szCs w:val="20"/>
         </w:rPr>
       </w:pPr>
-      <w:proofErr w:type="spellStart"/>
-      <w:proofErr w:type="gramStart"/>
-      <w:r>
-        <w:rPr>
-          <w:rFonts w:ascii="Courier New" w:eastAsia="Times New Roman" w:hAnsi="Courier New" w:cs="Courier New"/>
-          <w:color w:val="000000"/>
-          <w:sz w:val="20"/>
-          <w:szCs w:val="20"/>
-        </w:rPr>
+      <w:r>
+        <w:rPr>
+          <w:rFonts w:ascii="Courier New" w:eastAsia="Times New Roman" w:hAnsi="Courier New" w:cs="Courier New"/>
+          <w:color w:val="000000"/>
+          <w:sz w:val="20"/>
+          <w:szCs w:val="20"/>
+        </w:rPr>
+        <w:lastRenderedPageBreak/>
         <w:t>time</w:t>
       </w:r>
       <w:r>
@@ -426,7 +460,6 @@
         </w:rPr>
         <w:t>sleep</w:t>
       </w:r>
-      <w:proofErr w:type="spellEnd"/>
       <w:r>
         <w:rPr>
           <w:rFonts w:ascii="Courier New" w:eastAsia="Times New Roman" w:hAnsi="Courier New" w:cs="Courier New"/>
@@ -438,7 +471,6 @@
         </w:rPr>
         <w:t>(</w:t>
       </w:r>
-      <w:proofErr w:type="gramEnd"/>
       <w:r>
         <w:rPr>
           <w:rFonts w:ascii="Courier New" w:eastAsia="Times New Roman" w:hAnsi="Courier New" w:cs="Courier New"/>
@@ -495,7 +527,6 @@
           <w:szCs w:val="20"/>
         </w:rPr>
       </w:pPr>
-      <w:proofErr w:type="gramStart"/>
       <w:r>
         <w:rPr>
           <w:rFonts w:ascii="Courier New" w:eastAsia="Times New Roman" w:hAnsi="Courier New" w:cs="Courier New"/>
@@ -507,7 +538,6 @@
         </w:rPr>
         <w:t>while</w:t>
       </w:r>
-      <w:proofErr w:type="gramEnd"/>
       <w:r>
         <w:rPr>
           <w:rFonts w:ascii="Courier New" w:eastAsia="Times New Roman" w:hAnsi="Courier New" w:cs="Courier New"/>
@@ -566,7 +596,6 @@
         </w:rPr>
         <w:t xml:space="preserve">    </w:t>
       </w:r>
-      <w:proofErr w:type="gramStart"/>
       <w:r>
         <w:rPr>
           <w:rFonts w:ascii="Courier New" w:eastAsia="Times New Roman" w:hAnsi="Courier New" w:cs="Courier New"/>
@@ -578,7 +607,6 @@
         </w:rPr>
         <w:t>try</w:t>
       </w:r>
-      <w:proofErr w:type="gramEnd"/>
       <w:r>
         <w:rPr>
           <w:rFonts w:ascii="Courier New" w:eastAsia="Times New Roman" w:hAnsi="Courier New" w:cs="Courier New"/>
@@ -615,18 +643,7 @@
           <w:sz w:val="20"/>
           <w:szCs w:val="20"/>
         </w:rPr>
-        <w:t xml:space="preserve">        </w:t>
-      </w:r>
-      <w:proofErr w:type="spellStart"/>
-      <w:proofErr w:type="gramStart"/>
-      <w:r>
-        <w:rPr>
-          <w:rFonts w:ascii="Courier New" w:eastAsia="Times New Roman" w:hAnsi="Courier New" w:cs="Courier New"/>
-          <w:color w:val="000000"/>
-          <w:sz w:val="20"/>
-          <w:szCs w:val="20"/>
-        </w:rPr>
-        <w:t>grovepi</w:t>
+        <w:t xml:space="preserve">        grovepi</w:t>
       </w:r>
       <w:r>
         <w:rPr>
@@ -648,7 +665,6 @@
         </w:rPr>
         <w:t>digitalWrite</w:t>
       </w:r>
-      <w:proofErr w:type="spellEnd"/>
       <w:r>
         <w:rPr>
           <w:rFonts w:ascii="Courier New" w:eastAsia="Times New Roman" w:hAnsi="Courier New" w:cs="Courier New"/>
@@ -660,7 +676,6 @@
         </w:rPr>
         <w:t>(</w:t>
       </w:r>
-      <w:proofErr w:type="gramEnd"/>
       <w:r>
         <w:rPr>
           <w:rFonts w:ascii="Courier New" w:eastAsia="Times New Roman" w:hAnsi="Courier New" w:cs="Courier New"/>
@@ -726,18 +741,7 @@
           <w:sz w:val="20"/>
           <w:szCs w:val="20"/>
         </w:rPr>
-        <w:t xml:space="preserve">        </w:t>
-      </w:r>
-      <w:proofErr w:type="spellStart"/>
-      <w:proofErr w:type="gramStart"/>
-      <w:r>
-        <w:rPr>
-          <w:rFonts w:ascii="Courier New" w:eastAsia="Times New Roman" w:hAnsi="Courier New" w:cs="Courier New"/>
-          <w:color w:val="000000"/>
-          <w:sz w:val="20"/>
-          <w:szCs w:val="20"/>
-        </w:rPr>
-        <w:t>time</w:t>
+        <w:t xml:space="preserve">        time</w:t>
       </w:r>
       <w:r>
         <w:rPr>
@@ -759,7 +763,6 @@
         </w:rPr>
         <w:t>sleep</w:t>
       </w:r>
-      <w:proofErr w:type="spellEnd"/>
       <w:r>
         <w:rPr>
           <w:rFonts w:ascii="Courier New" w:eastAsia="Times New Roman" w:hAnsi="Courier New" w:cs="Courier New"/>
@@ -771,7 +774,6 @@
         </w:rPr>
         <w:t>(</w:t>
       </w:r>
-      <w:proofErr w:type="gramEnd"/>
       <w:r>
         <w:rPr>
           <w:rFonts w:ascii="Courier New" w:eastAsia="Times New Roman" w:hAnsi="Courier New" w:cs="Courier New"/>
@@ -817,18 +819,7 @@
           <w:sz w:val="20"/>
           <w:szCs w:val="20"/>
         </w:rPr>
-        <w:t xml:space="preserve">        </w:t>
-      </w:r>
-      <w:proofErr w:type="spellStart"/>
-      <w:proofErr w:type="gramStart"/>
-      <w:r>
-        <w:rPr>
-          <w:rFonts w:ascii="Courier New" w:eastAsia="Times New Roman" w:hAnsi="Courier New" w:cs="Courier New"/>
-          <w:color w:val="000000"/>
-          <w:sz w:val="20"/>
-          <w:szCs w:val="20"/>
-        </w:rPr>
-        <w:t>grovepi</w:t>
+        <w:t xml:space="preserve">        grovepi</w:t>
       </w:r>
       <w:r>
         <w:rPr>
@@ -850,7 +841,6 @@
         </w:rPr>
         <w:t>digitalWrite</w:t>
       </w:r>
-      <w:proofErr w:type="spellEnd"/>
       <w:r>
         <w:rPr>
           <w:rFonts w:ascii="Courier New" w:eastAsia="Times New Roman" w:hAnsi="Courier New" w:cs="Courier New"/>
@@ -862,7 +852,6 @@
         </w:rPr>
         <w:t>(</w:t>
       </w:r>
-      <w:proofErr w:type="gramEnd"/>
       <w:r>
         <w:rPr>
           <w:rFonts w:ascii="Courier New" w:eastAsia="Times New Roman" w:hAnsi="Courier New" w:cs="Courier New"/>
@@ -928,18 +917,7 @@
           <w:sz w:val="20"/>
           <w:szCs w:val="20"/>
         </w:rPr>
-        <w:t xml:space="preserve">        </w:t>
-      </w:r>
-      <w:proofErr w:type="spellStart"/>
-      <w:proofErr w:type="gramStart"/>
-      <w:r>
-        <w:rPr>
-          <w:rFonts w:ascii="Courier New" w:eastAsia="Times New Roman" w:hAnsi="Courier New" w:cs="Courier New"/>
-          <w:color w:val="000000"/>
-          <w:sz w:val="20"/>
-          <w:szCs w:val="20"/>
-        </w:rPr>
-        <w:t>time</w:t>
+        <w:t xml:space="preserve">        time</w:t>
       </w:r>
       <w:r>
         <w:rPr>
@@ -961,7 +939,6 @@
         </w:rPr>
         <w:t>sleep</w:t>
       </w:r>
-      <w:proofErr w:type="spellEnd"/>
       <w:r>
         <w:rPr>
           <w:rFonts w:ascii="Courier New" w:eastAsia="Times New Roman" w:hAnsi="Courier New" w:cs="Courier New"/>
@@ -973,7 +950,6 @@
         </w:rPr>
         <w:t>(</w:t>
       </w:r>
-      <w:proofErr w:type="gramEnd"/>
       <w:r>
         <w:rPr>
           <w:rFonts w:ascii="Courier New" w:eastAsia="Times New Roman" w:hAnsi="Courier New" w:cs="Courier New"/>
@@ -1021,7 +997,6 @@
         </w:rPr>
         <w:t xml:space="preserve">    </w:t>
       </w:r>
-      <w:proofErr w:type="gramStart"/>
       <w:r>
         <w:rPr>
           <w:rFonts w:ascii="Courier New" w:eastAsia="Times New Roman" w:hAnsi="Courier New" w:cs="Courier New"/>
@@ -1033,27 +1008,15 @@
         </w:rPr>
         <w:t>except</w:t>
       </w:r>
-      <w:proofErr w:type="gramEnd"/>
-      <w:r>
-        <w:rPr>
-          <w:rFonts w:ascii="Courier New" w:eastAsia="Times New Roman" w:hAnsi="Courier New" w:cs="Courier New"/>
-          <w:color w:val="000000"/>
-          <w:sz w:val="20"/>
-          <w:szCs w:val="20"/>
-        </w:rPr>
-        <w:t xml:space="preserve"> </w:t>
-      </w:r>
-      <w:proofErr w:type="spellStart"/>
-      <w:r>
-        <w:rPr>
-          <w:rFonts w:ascii="Courier New" w:eastAsia="Times New Roman" w:hAnsi="Courier New" w:cs="Courier New"/>
-          <w:color w:val="000000"/>
-          <w:sz w:val="20"/>
-          <w:szCs w:val="20"/>
-        </w:rPr>
-        <w:t>IOError</w:t>
-      </w:r>
-      <w:proofErr w:type="spellEnd"/>
+      <w:r>
+        <w:rPr>
+          <w:rFonts w:ascii="Courier New" w:eastAsia="Times New Roman" w:hAnsi="Courier New" w:cs="Courier New"/>
+          <w:color w:val="000000"/>
+          <w:sz w:val="20"/>
+          <w:szCs w:val="20"/>
+        </w:rPr>
+        <w:t xml:space="preserve"> IOError</w:t>
+      </w:r>
       <w:r>
         <w:rPr>
           <w:rFonts w:ascii="Courier New" w:eastAsia="Times New Roman" w:hAnsi="Courier New" w:cs="Courier New"/>
@@ -1091,7 +1054,6 @@
         </w:rPr>
         <w:t xml:space="preserve">        </w:t>
       </w:r>
-      <w:proofErr w:type="gramStart"/>
       <w:r>
         <w:rPr>
           <w:rFonts w:ascii="Courier New" w:eastAsia="Times New Roman" w:hAnsi="Courier New" w:cs="Courier New"/>
@@ -1103,7 +1065,6 @@
         </w:rPr>
         <w:t>print</w:t>
       </w:r>
-      <w:proofErr w:type="gramEnd"/>
       <w:r>
         <w:rPr>
           <w:rFonts w:ascii="Courier New" w:eastAsia="Times New Roman" w:hAnsi="Courier New" w:cs="Courier New"/>
@@ -1128,15 +1089,7 @@
         <w:jc w:val="both"/>
       </w:pPr>
       <w:r>
-        <w:t xml:space="preserve">We get started by importing the </w:t>
-      </w:r>
-      <w:proofErr w:type="spellStart"/>
-      <w:r>
-        <w:t>grovepi</w:t>
-      </w:r>
-      <w:proofErr w:type="spellEnd"/>
-      <w:r>
-        <w:t xml:space="preserve"> module. We set the pin 7 as output. </w:t>
+        <w:t xml:space="preserve">We get started by importing the grovepi module. We set the pin 7 as output. </w:t>
       </w:r>
     </w:p>
     <w:p>
@@ -1156,8 +1109,6 @@
           <w:szCs w:val="20"/>
         </w:rPr>
       </w:pPr>
-      <w:proofErr w:type="spellStart"/>
-      <w:proofErr w:type="gramStart"/>
       <w:r>
         <w:rPr>
           <w:rFonts w:ascii="Courier New" w:eastAsia="Times New Roman" w:hAnsi="Courier New" w:cs="Courier New"/>
@@ -1187,7 +1138,6 @@
         </w:rPr>
         <w:t>pinMode</w:t>
       </w:r>
-      <w:proofErr w:type="spellEnd"/>
       <w:r>
         <w:rPr>
           <w:rFonts w:ascii="Courier New" w:eastAsia="Times New Roman" w:hAnsi="Courier New" w:cs="Courier New"/>
@@ -1199,7 +1149,6 @@
         </w:rPr>
         <w:t>(</w:t>
       </w:r>
-      <w:proofErr w:type="gramEnd"/>
       <w:r>
         <w:rPr>
           <w:rFonts w:ascii="Courier New" w:eastAsia="Times New Roman" w:hAnsi="Courier New" w:cs="Courier New"/>
@@ -1257,8 +1206,6 @@
       <w:r>
         <w:t>an</w:t>
       </w:r>
-      <w:bookmarkStart w:id="0" w:name="_GoBack"/>
-      <w:bookmarkEnd w:id="0"/>
       <w:r>
         <w:t xml:space="preserve"> LED by setting the pin 7 to high and low alternatively. </w:t>
       </w:r>
@@ -1266,18 +1213,23 @@
     <w:p>
       <w:pPr>
         <w:jc w:val="both"/>
-      </w:pPr>
-      <w:r>
-        <w:lastRenderedPageBreak/>
-        <w:t xml:space="preserve">Another example is a </w:t>
-      </w:r>
-      <w:proofErr w:type="spellStart"/>
-      <w:r>
-        <w:t>datalogger</w:t>
-      </w:r>
-      <w:proofErr w:type="spellEnd"/>
-      <w:r>
-        <w:t xml:space="preserve"> application</w:t>
+        <w:rPr>
+          <w:b/>
+        </w:rPr>
+      </w:pPr>
+      <w:r>
+        <w:rPr>
+          <w:b/>
+        </w:rPr>
+        <w:t>Datalogger application:</w:t>
+      </w:r>
+    </w:p>
+    <w:p>
+      <w:pPr>
+        <w:jc w:val="both"/>
+      </w:pPr>
+      <w:r>
+        <w:t>Another example is a datalogger application</w:t>
       </w:r>
       <w:r>
         <w:t xml:space="preserve"> using an air qual</w:t>
@@ -1321,19 +1273,11 @@
       <w:r>
         <w:t xml:space="preserve"> use of the </w:t>
       </w:r>
-      <w:proofErr w:type="spellStart"/>
       <w:r>
         <w:rPr>
           <w:i/>
         </w:rPr>
-        <w:t>Tkinter</w:t>
-      </w:r>
-      <w:proofErr w:type="spellEnd"/>
-      <w:r>
-        <w:rPr>
-          <w:i/>
-        </w:rPr>
-        <w:t xml:space="preserve"> GUI toolkit</w:t>
+        <w:t>Tkinter GUI toolkit</w:t>
       </w:r>
       <w:r>
         <w:t xml:space="preserve"> to implement a simple user interface</w:t>
@@ -1354,8 +1298,8 @@
         </w:rPr>
       </w:pPr>
     </w:p>
-    <w:bookmarkStart w:id="1" w:name="_MON_1455792611"/>
-    <w:bookmarkEnd w:id="1"/>
+    <w:bookmarkStart w:id="0" w:name="_MON_1455792611"/>
+    <w:bookmarkEnd w:id="0"/>
     <w:p>
       <w:pPr>
         <w:shd w:val="clear" w:color="auto" w:fill="FFFFFF"/>
@@ -1394,14 +1338,14 @@
             <v:path o:extrusionok="f" gradientshapeok="t" o:connecttype="rect"/>
             <o:lock v:ext="edit" aspectratio="t"/>
           </v:shapetype>
-          <v:shape id="_x0000_i1025" type="#_x0000_t75" style="width:468.3pt;height:195.35pt" o:ole="" o:bordertopcolor="this" o:borderleftcolor="this" o:borderbottomcolor="this" o:borderrightcolor="this">
+          <v:shape id="_x0000_i1025" type="#_x0000_t75" style="width:468pt;height:195.6pt" o:ole="" o:bordertopcolor="this" o:borderleftcolor="this" o:borderbottomcolor="this" o:borderrightcolor="this">
             <v:imagedata r:id="rId9" o:title=""/>
             <w10:bordertop type="single" width="4"/>
             <w10:borderleft type="single" width="4"/>
             <w10:borderbottom type="single" width="4"/>
             <w10:borderright type="single" width="4"/>
           </v:shape>
-          <o:OLEObject Type="Embed" ProgID="Word.OpenDocumentText.12" ShapeID="_x0000_i1025" DrawAspect="Content" ObjectID="_1456001648" r:id="rId10"/>
+          <o:OLEObject Type="Embed" ProgID="Word.OpenDocumentText.12" ShapeID="_x0000_i1025" DrawAspect="Content" ObjectID="_1459749173" r:id="rId10"/>
         </w:object>
       </w:r>
     </w:p>
@@ -1413,15 +1357,7 @@
         <w:jc w:val="both"/>
       </w:pPr>
       <w:r>
-        <w:t xml:space="preserve">The </w:t>
-      </w:r>
-      <w:proofErr w:type="spellStart"/>
-      <w:r>
-        <w:t>Tkinter</w:t>
-      </w:r>
-      <w:proofErr w:type="spellEnd"/>
-      <w:r>
-        <w:t xml:space="preserve"> object is initialized and two button widgets are added</w:t>
+        <w:t>The Tkinter object is initialized and two button widgets are added</w:t>
       </w:r>
       <w:r>
         <w:t xml:space="preserve">. One button widget </w:t>
@@ -1436,8 +1372,8 @@
         <w:t>registered with the button.</w:t>
       </w:r>
     </w:p>
-    <w:bookmarkStart w:id="2" w:name="_MON_1455815725"/>
-    <w:bookmarkEnd w:id="2"/>
+    <w:bookmarkStart w:id="1" w:name="_MON_1455815725"/>
+    <w:bookmarkEnd w:id="1"/>
     <w:p>
       <w:pPr>
         <w:tabs>
@@ -1447,14 +1383,14 @@
       </w:pPr>
       <w:r>
         <w:object w:dxaOrig="9360" w:dyaOrig="3001">
-          <v:shape id="_x0000_i1026" type="#_x0000_t75" style="width:468.3pt;height:150.25pt" o:ole="" o:bordertopcolor="this" o:borderleftcolor="this" o:borderbottomcolor="this" o:borderrightcolor="this">
+          <v:shape id="_x0000_i1026" type="#_x0000_t75" style="width:468pt;height:150.1pt" o:ole="" o:bordertopcolor="this" o:borderleftcolor="this" o:borderbottomcolor="this" o:borderrightcolor="this">
             <v:imagedata r:id="rId11" o:title=""/>
             <w10:bordertop type="single" width="4"/>
             <w10:borderleft type="single" width="4"/>
             <w10:borderbottom type="single" width="4"/>
             <w10:borderright type="single" width="4"/>
           </v:shape>
-          <o:OLEObject Type="Embed" ProgID="Word.OpenDocumentText.12" ShapeID="_x0000_i1026" DrawAspect="Content" ObjectID="_1456001649" r:id="rId12"/>
+          <o:OLEObject Type="Embed" ProgID="Word.OpenDocumentText.12" ShapeID="_x0000_i1026" DrawAspect="Content" ObjectID="_1459749174" r:id="rId12"/>
         </w:object>
       </w:r>
       <w:r>
@@ -1464,8 +1400,8 @@
         <w:t xml:space="preserve"> application and destroys the window. </w:t>
       </w:r>
     </w:p>
-    <w:bookmarkStart w:id="3" w:name="_MON_1455817119"/>
-    <w:bookmarkEnd w:id="3"/>
+    <w:bookmarkStart w:id="2" w:name="_MON_1455817119"/>
+    <w:bookmarkEnd w:id="2"/>
     <w:p>
       <w:pPr>
         <w:tabs>
@@ -1475,14 +1411,14 @@
       </w:pPr>
       <w:r>
         <w:object w:dxaOrig="9360" w:dyaOrig="1188">
-          <v:shape id="_x0000_i1027" type="#_x0000_t75" style="width:468.3pt;height:59.5pt" o:ole="" o:bordertopcolor="this" o:borderleftcolor="this" o:borderbottomcolor="this" o:borderrightcolor="this">
+          <v:shape id="_x0000_i1027" type="#_x0000_t75" style="width:468pt;height:59.1pt" o:ole="" o:bordertopcolor="this" o:borderleftcolor="this" o:borderbottomcolor="this" o:borderrightcolor="this">
             <v:imagedata r:id="rId13" o:title=""/>
             <w10:bordertop type="single" width="4"/>
             <w10:borderleft type="single" width="4"/>
             <w10:borderbottom type="single" width="4"/>
             <w10:borderright type="single" width="4"/>
           </v:shape>
-          <o:OLEObject Type="Embed" ProgID="Word.OpenDocumentText.12" ShapeID="_x0000_i1027" DrawAspect="Content" ObjectID="_1456001650" r:id="rId14"/>
+          <o:OLEObject Type="Embed" ProgID="Word.OpenDocumentText.12" ShapeID="_x0000_i1027" DrawAspect="Content" ObjectID="_1459749175" r:id="rId14"/>
         </w:object>
       </w:r>
       <w:r>
@@ -1492,8 +1428,8 @@
         <w:t xml:space="preserve">l widget to update the time using the RTC module. </w:t>
       </w:r>
     </w:p>
-    <w:bookmarkStart w:id="4" w:name="_MON_1455819069"/>
-    <w:bookmarkEnd w:id="4"/>
+    <w:bookmarkStart w:id="3" w:name="_MON_1455819069"/>
+    <w:bookmarkEnd w:id="3"/>
     <w:p>
       <w:pPr>
         <w:tabs>
@@ -1503,48 +1439,24 @@
       </w:pPr>
       <w:r>
         <w:object w:dxaOrig="9360" w:dyaOrig="3228">
-          <v:shape id="_x0000_i1028" type="#_x0000_t75" style="width:468.3pt;height:161.55pt" o:ole="" o:bordertopcolor="this" o:borderleftcolor="this" o:borderbottomcolor="this" o:borderrightcolor="this">
+          <v:shape id="_x0000_i1028" type="#_x0000_t75" style="width:468pt;height:161.65pt" o:ole="" o:bordertopcolor="this" o:borderleftcolor="this" o:borderbottomcolor="this" o:borderrightcolor="this">
             <v:imagedata r:id="rId15" o:title=""/>
             <w10:bordertop type="single" width="4"/>
             <w10:borderleft type="single" width="4"/>
             <w10:borderbottom type="single" width="4"/>
             <w10:borderright type="single" width="4"/>
           </v:shape>
-          <o:OLEObject Type="Embed" ProgID="Word.OpenDocumentText.12" ShapeID="_x0000_i1028" DrawAspect="Content" ObjectID="_1456001651" r:id="rId16"/>
+          <o:OLEObject Type="Embed" ProgID="Word.OpenDocumentText.12" ShapeID="_x0000_i1028" DrawAspect="Content" ObjectID="_1459749176" r:id="rId16"/>
         </w:object>
       </w:r>
       <w:r>
-        <w:t xml:space="preserve">The function call </w:t>
-      </w:r>
-      <w:proofErr w:type="spellStart"/>
-      <w:r>
-        <w:t>rtc_</w:t>
-      </w:r>
-      <w:proofErr w:type="gramStart"/>
-      <w:r>
-        <w:t>getTime</w:t>
-      </w:r>
-      <w:proofErr w:type="spellEnd"/>
-      <w:r>
-        <w:t>(</w:t>
-      </w:r>
-      <w:proofErr w:type="gramEnd"/>
-      <w:r>
-        <w:t>) returns an 8 byte array containing the date and time information.</w:t>
+        <w:t>The function call rtc_getTime() returns an 8 byte array containing the date and time information.</w:t>
       </w:r>
       <w:r>
         <w:t xml:space="preserve"> This is s</w:t>
       </w:r>
       <w:r>
-        <w:t xml:space="preserve">et as text in the Label widget. The text is updated every second using the </w:t>
-      </w:r>
-      <w:proofErr w:type="spellStart"/>
-      <w:r>
-        <w:t>tk</w:t>
-      </w:r>
-      <w:proofErr w:type="spellEnd"/>
-      <w:r>
-        <w:t xml:space="preserve"> widget’s method </w:t>
+        <w:t xml:space="preserve">et as text in the Label widget. The text is updated every second using the tk widget’s method </w:t>
       </w:r>
       <w:r>
         <w:t>‘</w:t>
@@ -1571,18 +1483,7 @@
           <w:sz w:val="20"/>
           <w:szCs w:val="20"/>
         </w:rPr>
-        <w:t xml:space="preserve">        </w:t>
-      </w:r>
-      <w:proofErr w:type="spellStart"/>
-      <w:proofErr w:type="gramStart"/>
-      <w:r>
-        <w:rPr>
-          <w:rFonts w:ascii="Courier New" w:eastAsia="Times New Roman" w:hAnsi="Courier New" w:cs="Courier New"/>
-          <w:color w:val="000000"/>
-          <w:sz w:val="20"/>
-          <w:szCs w:val="20"/>
-        </w:rPr>
-        <w:t>tk</w:t>
+        <w:t xml:space="preserve">        tk</w:t>
       </w:r>
       <w:r>
         <w:rPr>
@@ -1604,7 +1505,6 @@
         </w:rPr>
         <w:t>after</w:t>
       </w:r>
-      <w:proofErr w:type="spellEnd"/>
       <w:r>
         <w:rPr>
           <w:rFonts w:ascii="Courier New" w:eastAsia="Times New Roman" w:hAnsi="Courier New" w:cs="Courier New"/>
@@ -1616,7 +1516,6 @@
         </w:rPr>
         <w:t>(</w:t>
       </w:r>
-      <w:proofErr w:type="gramEnd"/>
       <w:r>
         <w:rPr>
           <w:rFonts w:ascii="Courier New" w:eastAsia="Times New Roman" w:hAnsi="Courier New" w:cs="Courier New"/>
@@ -1680,11 +1579,12 @@
         <w:rPr>
           <w:noProof/>
         </w:rPr>
+        <w:lastRenderedPageBreak/>
         <w:drawing>
           <wp:inline distT="0" distB="0" distL="0" distR="0">
-            <wp:extent cx="1701800" cy="1057275"/>
-            <wp:effectExtent l="0" t="0" r="0" b="9525"/>
-            <wp:docPr id="1" name="Picture 1"/>
+            <wp:extent cx="5943600" cy="4022725"/>
+            <wp:effectExtent l="0" t="0" r="0" b="0"/>
+            <wp:docPr id="3" name="Picture 3"/>
             <wp:cNvGraphicFramePr>
               <a:graphicFrameLocks xmlns:a="http://schemas.openxmlformats.org/drawingml/2006/main" noChangeAspect="1"/>
             </wp:cNvGraphicFramePr>
@@ -1692,10 +1592,8 @@
               <a:graphicData uri="http://schemas.openxmlformats.org/drawingml/2006/picture">
                 <pic:pic xmlns:pic="http://schemas.openxmlformats.org/drawingml/2006/picture">
                   <pic:nvPicPr>
-                    <pic:cNvPr id="0" name="Picture 29"/>
-                    <pic:cNvPicPr>
-                      <a:picLocks noChangeAspect="1" noChangeArrowheads="1"/>
-                    </pic:cNvPicPr>
+                    <pic:cNvPr id="0" name="Screenshot from 2014-04-23 09%3A57%3A09.png"/>
+                    <pic:cNvPicPr/>
                   </pic:nvPicPr>
                   <pic:blipFill>
                     <a:blip r:embed="rId17">
@@ -1705,23 +1603,18 @@
                         </a:ext>
                       </a:extLst>
                     </a:blip>
-                    <a:srcRect/>
                     <a:stretch>
                       <a:fillRect/>
                     </a:stretch>
                   </pic:blipFill>
-                  <pic:spPr bwMode="auto">
+                  <pic:spPr>
                     <a:xfrm>
                       <a:off x="0" y="0"/>
-                      <a:ext cx="1701800" cy="1057275"/>
+                      <a:ext cx="5943600" cy="4022725"/>
                     </a:xfrm>
                     <a:prstGeom prst="rect">
                       <a:avLst/>
                     </a:prstGeom>
-                    <a:noFill/>
-                    <a:ln>
-                      <a:noFill/>
-                    </a:ln>
                   </pic:spPr>
                 </pic:pic>
               </a:graphicData>
@@ -1790,18 +1683,30 @@
         <w:jc w:val="both"/>
       </w:pPr>
       <w:r>
-        <w:t xml:space="preserve">The </w:t>
-      </w:r>
-      <w:proofErr w:type="spellStart"/>
-      <w:r>
-        <w:t>GrovePi</w:t>
-      </w:r>
-      <w:proofErr w:type="spellEnd"/>
-      <w:r>
-        <w:t xml:space="preserve"> is a board that brings together </w:t>
+        <w:t xml:space="preserve">The GrovePi is a board that brings together </w:t>
       </w:r>
       <w:r>
         <w:t>the Arduino’s capabilities to the Raspberry Pi by enabling the interface of the Grove modules to the Raspberry Pi.</w:t>
+      </w:r>
+      <w:r>
+        <w:t xml:space="preserve"> </w:t>
+      </w:r>
+      <w:r>
+        <w:t>The Grove Pi board costs USD 24 and t</w:t>
+      </w:r>
+      <w:r>
+        <w:t>here are different grove modules available from prices as low as USD 5</w:t>
+      </w:r>
+      <w:r>
+        <w:t xml:space="preserve"> (a relay module) to USD 50</w:t>
+      </w:r>
+      <w:bookmarkStart w:id="4" w:name="_GoBack"/>
+      <w:bookmarkEnd w:id="4"/>
+      <w:r>
+        <w:t xml:space="preserve"> (an EMG detector-</w:t>
+      </w:r>
+      <w:r>
+        <w:t xml:space="preserve">used for detection of signals from skeletal muscles). </w:t>
       </w:r>
       <w:r>
         <w:t xml:space="preserve"> </w:t>
@@ -1829,7 +1734,19 @@
         <w:t>. The sensor documentation also explains writing a method for the interface of a new module. T</w:t>
       </w:r>
       <w:r>
-        <w:t xml:space="preserve">he python script available at: </w:t>
+        <w:t xml:space="preserve">he python script </w:t>
+      </w:r>
+      <w:r>
+        <w:rPr>
+          <w:i/>
+        </w:rPr>
+        <w:t>grovepi_test.py</w:t>
+      </w:r>
+      <w:r>
+        <w:t xml:space="preserve"> is </w:t>
+      </w:r>
+      <w:r>
+        <w:t xml:space="preserve">available at: </w:t>
       </w:r>
       <w:hyperlink r:id="rId19" w:history="1">
         <w:r>
@@ -1848,24 +1765,14 @@
         <w:jc w:val="both"/>
       </w:pPr>
       <w:r>
-        <w:t xml:space="preserve">Reference: </w:t>
-      </w:r>
-      <w:proofErr w:type="spellStart"/>
-      <w:r>
-        <w:t>Meltwater’s</w:t>
-      </w:r>
-      <w:proofErr w:type="spellEnd"/>
-      <w:r>
-        <w:t xml:space="preserve"> </w:t>
-      </w:r>
-      <w:proofErr w:type="spellStart"/>
+        <w:t xml:space="preserve">Reference: Meltwater’s </w:t>
+      </w:r>
       <w:r>
         <w:rPr>
           <w:i/>
         </w:rPr>
         <w:t>Tkinter</w:t>
       </w:r>
-      <w:proofErr w:type="spellEnd"/>
       <w:r>
         <w:t xml:space="preserve"> tutorial:</w:t>
       </w:r>
@@ -2391,6 +2298,18 @@
       <w:szCs w:val="18"/>
     </w:rPr>
   </w:style>
+  <w:style w:type="character" w:styleId="FollowedHyperlink">
+    <w:name w:val="FollowedHyperlink"/>
+    <w:basedOn w:val="DefaultParagraphFont"/>
+    <w:uiPriority w:val="99"/>
+    <w:semiHidden/>
+    <w:unhideWhenUsed/>
+    <w:rsid w:val="00C15309"/>
+    <w:rPr>
+      <w:color w:val="800080" w:themeColor="followedHyperlink"/>
+      <w:u w:val="single"/>
+    </w:rPr>
+  </w:style>
 </w:styles>
 </file>
 
@@ -2832,6 +2751,18 @@
       <w:color w:val="4F81BD" w:themeColor="accent1"/>
       <w:sz w:val="18"/>
       <w:szCs w:val="18"/>
+    </w:rPr>
+  </w:style>
+  <w:style w:type="character" w:styleId="FollowedHyperlink">
+    <w:name w:val="FollowedHyperlink"/>
+    <w:basedOn w:val="DefaultParagraphFont"/>
+    <w:uiPriority w:val="99"/>
+    <w:semiHidden/>
+    <w:unhideWhenUsed/>
+    <w:rsid w:val="00C15309"/>
+    <w:rPr>
+      <w:color w:val="800080" w:themeColor="followedHyperlink"/>
+      <w:u w:val="single"/>
     </w:rPr>
   </w:style>
 </w:styles>

</xml_diff>